<commit_message>
fixed class hierarchy diagram
</commit_message>
<xml_diff>
--- a/Course work.docx
+++ b/Course work.docx
@@ -6287,10 +6287,10 @@
         </w:rPr>
         <w:lastRenderedPageBreak/>
         <w:drawing>
-          <wp:inline distT="0" distB="0" distL="0" distR="0" wp14:anchorId="06707FED" wp14:editId="54011957">
+          <wp:inline distT="0" distB="0" distL="0" distR="0" wp14:anchorId="66F3715A" wp14:editId="4A751913">
             <wp:extent cx="6477000" cy="2266950"/>
             <wp:effectExtent l="0" t="0" r="0" b="0"/>
-            <wp:docPr id="1441034656" name="Рисунок 2"/>
+            <wp:docPr id="949486897" name="Рисунок 1"/>
             <wp:cNvGraphicFramePr>
               <a:graphicFrameLocks xmlns:a="http://schemas.openxmlformats.org/drawingml/2006/main" noChangeAspect="1"/>
             </wp:cNvGraphicFramePr>
@@ -6298,7 +6298,7 @@
               <a:graphicData uri="http://schemas.openxmlformats.org/drawingml/2006/picture">
                 <pic:pic xmlns:pic="http://schemas.openxmlformats.org/drawingml/2006/picture">
                   <pic:nvPicPr>
-                    <pic:cNvPr id="0" name="Picture 2"/>
+                    <pic:cNvPr id="0" name="Picture 1"/>
                     <pic:cNvPicPr>
                       <a:picLocks noChangeAspect="1" noChangeArrowheads="1"/>
                     </pic:cNvPicPr>
@@ -6338,7 +6338,6 @@
       <w:r>
         <w:rPr>
           <w:color w:val="00B050"/>
-          <w:lang w:val="en-US"/>
         </w:rPr>
         <w:br/>
       </w:r>
@@ -6391,79 +6390,9 @@
     <w:p>
       <w:pPr>
         <w:pStyle w:val="a0"/>
-      </w:pPr>
-    </w:p>
-    <w:p>
-      <w:pPr>
-        <w:pStyle w:val="a0"/>
-      </w:pPr>
-    </w:p>
-    <w:p>
-      <w:pPr>
-        <w:pStyle w:val="a0"/>
-      </w:pPr>
-    </w:p>
-    <w:p>
-      <w:pPr>
-        <w:pStyle w:val="a0"/>
         <w:spacing w:line="240" w:lineRule="auto"/>
         <w:ind w:firstLine="0"/>
-        <w:jc w:val="center"/>
-      </w:pPr>
-      <w:r>
-        <w:rPr>
-          <w:noProof/>
-        </w:rPr>
-        <w:lastRenderedPageBreak/>
-        <w:drawing>
-          <wp:inline distT="0" distB="0" distL="0" distR="0" wp14:anchorId="1DB9D729" wp14:editId="060D4907">
-            <wp:extent cx="1252713" cy="8939174"/>
-            <wp:effectExtent l="0" t="0" r="5080" b="0"/>
-            <wp:docPr id="1899929144" name="Рисунок 1"/>
-            <wp:cNvGraphicFramePr>
-              <a:graphicFrameLocks xmlns:a="http://schemas.openxmlformats.org/drawingml/2006/main" noChangeAspect="1"/>
-            </wp:cNvGraphicFramePr>
-            <a:graphic xmlns:a="http://schemas.openxmlformats.org/drawingml/2006/main">
-              <a:graphicData uri="http://schemas.openxmlformats.org/drawingml/2006/picture">
-                <pic:pic xmlns:pic="http://schemas.openxmlformats.org/drawingml/2006/picture">
-                  <pic:nvPicPr>
-                    <pic:cNvPr id="0" name="Picture 1"/>
-                    <pic:cNvPicPr>
-                      <a:picLocks noChangeAspect="1" noChangeArrowheads="1"/>
-                    </pic:cNvPicPr>
-                  </pic:nvPicPr>
-                  <pic:blipFill>
-                    <a:blip r:embed="rId10" cstate="print">
-                      <a:extLst>
-                        <a:ext uri="{28A0092B-C50C-407E-A947-70E740481C1C}">
-                          <a14:useLocalDpi xmlns:a14="http://schemas.microsoft.com/office/drawing/2010/main" val="0"/>
-                        </a:ext>
-                      </a:extLst>
-                    </a:blip>
-                    <a:srcRect/>
-                    <a:stretch>
-                      <a:fillRect/>
-                    </a:stretch>
-                  </pic:blipFill>
-                  <pic:spPr bwMode="auto">
-                    <a:xfrm>
-                      <a:off x="0" y="0"/>
-                      <a:ext cx="1263616" cy="9016978"/>
-                    </a:xfrm>
-                    <a:prstGeom prst="rect">
-                      <a:avLst/>
-                    </a:prstGeom>
-                    <a:noFill/>
-                    <a:ln>
-                      <a:noFill/>
-                    </a:ln>
-                  </pic:spPr>
-                </pic:pic>
-              </a:graphicData>
-            </a:graphic>
-          </wp:inline>
-        </w:drawing>
-      </w:r>
+      </w:pPr>
     </w:p>
     <w:p>
       <w:pPr>
@@ -6483,6 +6412,13 @@
       <w:r>
         <w:t>– Информационная модель программы</w:t>
       </w:r>
+    </w:p>
+    <w:p>
+      <w:pPr>
+        <w:pStyle w:val="a0"/>
+        <w:ind w:firstLine="0"/>
+        <w:jc w:val="center"/>
+      </w:pPr>
     </w:p>
     <w:p>
       <w:pPr>
@@ -6494,7 +6430,6 @@
       </w:pPr>
       <w:bookmarkStart w:id="19" w:name="_Toc137132598"/>
       <w:r>
-        <w:lastRenderedPageBreak/>
         <w:t>Описание жизненного цикла программы</w:t>
       </w:r>
       <w:bookmarkEnd w:id="19"/>
@@ -9942,7 +9877,7 @@
           <w:szCs w:val="28"/>
         </w:rPr>
         <w:sectPr>
-          <w:headerReference w:type="first" r:id="rId11"/>
+          <w:headerReference w:type="first" r:id="rId10"/>
           <w:pgSz w:w="11910" w:h="16840"/>
           <w:pgMar w:top="1134" w:right="567" w:bottom="1134" w:left="1134" w:header="581" w:footer="0" w:gutter="0"/>
           <w:cols w:space="720"/>

</xml_diff>

<commit_message>
added minimum system requirements
</commit_message>
<xml_diff>
--- a/Course work.docx
+++ b/Course work.docx
@@ -5470,63 +5470,584 @@
       <w:pPr>
         <w:spacing w:line="360" w:lineRule="auto"/>
         <w:ind w:firstLine="709"/>
-        <w:rPr>
-          <w:color w:val="00B050"/>
-          <w:sz w:val="28"/>
-          <w:szCs w:val="28"/>
-        </w:rPr>
-      </w:pPr>
-      <w:r>
-        <w:rPr>
-          <w:color w:val="00B050"/>
-          <w:sz w:val="28"/>
-          <w:szCs w:val="28"/>
-        </w:rPr>
-        <w:t xml:space="preserve">Ноутбук Максима </w:t>
+        <w:jc w:val="both"/>
+        <w:rPr>
+          <w:sz w:val="28"/>
+          <w:szCs w:val="28"/>
+        </w:rPr>
+      </w:pPr>
+      <w:r>
+        <w:rPr>
+          <w:sz w:val="28"/>
+          <w:szCs w:val="28"/>
+        </w:rPr>
+        <w:t xml:space="preserve">Для выполнения программы вам понадобится персональный компьютер с предустановленной системой Linux и </w:t>
+      </w:r>
+      <w:r>
+        <w:rPr>
+          <w:sz w:val="28"/>
+          <w:szCs w:val="28"/>
+        </w:rPr>
+        <w:t xml:space="preserve">библиотекой </w:t>
       </w:r>
       <w:proofErr w:type="spellStart"/>
       <w:r>
         <w:rPr>
-          <w:color w:val="00B050"/>
-          <w:sz w:val="28"/>
-          <w:szCs w:val="28"/>
-        </w:rPr>
-        <w:t>Дикуна</w:t>
+          <w:sz w:val="28"/>
+          <w:szCs w:val="28"/>
+        </w:rPr>
+        <w:t>Vulkan</w:t>
       </w:r>
       <w:proofErr w:type="spellEnd"/>
       <w:r>
         <w:rPr>
-          <w:color w:val="00B050"/>
-          <w:sz w:val="28"/>
-          <w:szCs w:val="28"/>
-        </w:rPr>
-        <w:t xml:space="preserve"> с предустановленной системой </w:t>
-      </w:r>
-      <w:r>
-        <w:rPr>
-          <w:color w:val="00B050"/>
+          <w:sz w:val="28"/>
+          <w:szCs w:val="28"/>
+        </w:rPr>
+        <w:t>. Компьютер должен соответствовать следующим минимальным требованиям:</w:t>
+      </w:r>
+    </w:p>
+    <w:p>
+      <w:pPr>
+        <w:spacing w:line="360" w:lineRule="auto"/>
+        <w:ind w:firstLine="709"/>
+        <w:jc w:val="both"/>
+        <w:rPr>
           <w:sz w:val="28"/>
           <w:szCs w:val="28"/>
           <w:lang w:val="en-US"/>
         </w:rPr>
-        <w:t>Linux</w:t>
-      </w:r>
-      <w:r>
-        <w:rPr>
-          <w:color w:val="00B050"/>
-          <w:sz w:val="28"/>
-          <w:szCs w:val="28"/>
-        </w:rPr>
-        <w:t>.</w:t>
-      </w:r>
-    </w:p>
-    <w:p>
-      <w:pPr>
-        <w:rPr>
-          <w:sz w:val="28"/>
-          <w:szCs w:val="28"/>
-        </w:rPr>
-      </w:pPr>
+      </w:pPr>
+      <w:r>
+        <w:rPr>
+          <w:sz w:val="28"/>
+          <w:szCs w:val="28"/>
+          <w:lang w:val="en-US"/>
+        </w:rPr>
+        <w:t xml:space="preserve">CPU: </w:t>
+      </w:r>
+      <w:r>
+        <w:rPr>
+          <w:sz w:val="28"/>
+          <w:szCs w:val="28"/>
+          <w:lang w:val="en-US"/>
+        </w:rPr>
+        <w:t>Intel Core i3-4150</w:t>
+      </w:r>
+      <w:r>
+        <w:rPr>
+          <w:sz w:val="28"/>
+          <w:szCs w:val="28"/>
+          <w:lang w:val="en-US"/>
+        </w:rPr>
+        <w:t>,</w:t>
+      </w:r>
+      <w:r>
+        <w:rPr>
+          <w:sz w:val="28"/>
+          <w:szCs w:val="28"/>
+          <w:lang w:val="en-US"/>
+        </w:rPr>
+        <w:t xml:space="preserve"> </w:t>
+      </w:r>
+      <w:r>
+        <w:rPr>
+          <w:sz w:val="28"/>
+          <w:szCs w:val="28"/>
+        </w:rPr>
+        <w:t>или</w:t>
+      </w:r>
+      <w:r>
+        <w:rPr>
+          <w:sz w:val="28"/>
+          <w:szCs w:val="28"/>
+          <w:lang w:val="en-US"/>
+        </w:rPr>
+        <w:t xml:space="preserve"> </w:t>
+      </w:r>
+      <w:r>
+        <w:rPr>
+          <w:sz w:val="28"/>
+          <w:szCs w:val="28"/>
+          <w:lang w:val="en-US"/>
+        </w:rPr>
+        <w:t>AMD A8-6600K</w:t>
+      </w:r>
+      <w:r>
+        <w:rPr>
+          <w:sz w:val="28"/>
+          <w:szCs w:val="28"/>
+          <w:lang w:val="en-US"/>
+        </w:rPr>
+        <w:t>;</w:t>
+      </w:r>
+    </w:p>
+    <w:p>
+      <w:pPr>
+        <w:spacing w:line="360" w:lineRule="auto"/>
+        <w:ind w:firstLine="709"/>
+        <w:jc w:val="both"/>
+        <w:rPr>
+          <w:sz w:val="28"/>
+          <w:szCs w:val="28"/>
+          <w:lang w:val="en-US"/>
+        </w:rPr>
+      </w:pPr>
+      <w:r>
+        <w:rPr>
+          <w:sz w:val="28"/>
+          <w:szCs w:val="28"/>
+          <w:lang w:val="en-US"/>
+        </w:rPr>
+        <w:t xml:space="preserve">RAM: 2 </w:t>
+      </w:r>
+      <w:r>
+        <w:rPr>
+          <w:sz w:val="28"/>
+          <w:szCs w:val="28"/>
+        </w:rPr>
+        <w:t>ГБ</w:t>
+      </w:r>
+      <w:r>
+        <w:rPr>
+          <w:sz w:val="28"/>
+          <w:szCs w:val="28"/>
+          <w:lang w:val="en-US"/>
+        </w:rPr>
+        <w:t xml:space="preserve"> (</w:t>
+      </w:r>
+      <w:r>
+        <w:rPr>
+          <w:sz w:val="28"/>
+          <w:szCs w:val="28"/>
+        </w:rPr>
+        <w:t>Для</w:t>
+      </w:r>
+      <w:r>
+        <w:rPr>
+          <w:sz w:val="28"/>
+          <w:szCs w:val="28"/>
+          <w:lang w:val="en-US"/>
+        </w:rPr>
+        <w:t xml:space="preserve"> </w:t>
+      </w:r>
+      <w:r>
+        <w:rPr>
+          <w:sz w:val="28"/>
+          <w:szCs w:val="28"/>
+        </w:rPr>
+        <w:t>работы</w:t>
+      </w:r>
+      <w:r>
+        <w:rPr>
+          <w:sz w:val="28"/>
+          <w:szCs w:val="28"/>
+          <w:lang w:val="en-US"/>
+        </w:rPr>
+        <w:t xml:space="preserve"> </w:t>
+      </w:r>
+      <w:r>
+        <w:rPr>
+          <w:sz w:val="28"/>
+          <w:szCs w:val="28"/>
+        </w:rPr>
+        <w:t>программы</w:t>
+      </w:r>
+      <w:r>
+        <w:rPr>
+          <w:sz w:val="28"/>
+          <w:szCs w:val="28"/>
+          <w:lang w:val="en-US"/>
+        </w:rPr>
+        <w:t xml:space="preserve"> </w:t>
+      </w:r>
+      <w:r>
+        <w:rPr>
+          <w:sz w:val="28"/>
+          <w:szCs w:val="28"/>
+        </w:rPr>
+        <w:t>требуется</w:t>
+      </w:r>
+      <w:r>
+        <w:rPr>
+          <w:sz w:val="28"/>
+          <w:szCs w:val="28"/>
+          <w:lang w:val="en-US"/>
+        </w:rPr>
+        <w:t xml:space="preserve"> </w:t>
+      </w:r>
+      <w:r>
+        <w:rPr>
+          <w:sz w:val="28"/>
+          <w:szCs w:val="28"/>
+          <w:lang w:val="en-US"/>
+        </w:rPr>
+        <w:t>~</w:t>
+      </w:r>
+      <w:r>
+        <w:rPr>
+          <w:sz w:val="28"/>
+          <w:szCs w:val="28"/>
+          <w:lang w:val="en-US"/>
+        </w:rPr>
+        <w:t>500</w:t>
+      </w:r>
+      <w:r>
+        <w:rPr>
+          <w:sz w:val="28"/>
+          <w:szCs w:val="28"/>
+          <w:lang w:val="en-US"/>
+        </w:rPr>
+        <w:t xml:space="preserve"> </w:t>
+      </w:r>
+      <w:r>
+        <w:rPr>
+          <w:sz w:val="28"/>
+          <w:szCs w:val="28"/>
+        </w:rPr>
+        <w:t>МБ</w:t>
+      </w:r>
+      <w:r>
+        <w:rPr>
+          <w:sz w:val="28"/>
+          <w:szCs w:val="28"/>
+          <w:lang w:val="en-US"/>
+        </w:rPr>
+        <w:t>)</w:t>
+      </w:r>
+      <w:r>
+        <w:rPr>
+          <w:sz w:val="28"/>
+          <w:szCs w:val="28"/>
+          <w:lang w:val="en-US"/>
+        </w:rPr>
+        <w:t>;</w:t>
+      </w:r>
+      <w:r>
+        <w:rPr>
+          <w:sz w:val="28"/>
+          <w:szCs w:val="28"/>
+          <w:lang w:val="en-US"/>
+        </w:rPr>
+        <w:br/>
+      </w:r>
+      <w:r>
+        <w:rPr>
+          <w:sz w:val="28"/>
+          <w:szCs w:val="28"/>
+          <w:lang w:val="en-US"/>
+        </w:rPr>
+        <w:tab/>
+        <w:t xml:space="preserve">GPU: </w:t>
+      </w:r>
+      <w:r>
+        <w:rPr>
+          <w:sz w:val="28"/>
+          <w:szCs w:val="28"/>
+        </w:rPr>
+        <w:t>Интегрированная</w:t>
+      </w:r>
+      <w:r>
+        <w:rPr>
+          <w:sz w:val="28"/>
+          <w:szCs w:val="28"/>
+          <w:lang w:val="en-US"/>
+        </w:rPr>
+        <w:t xml:space="preserve"> </w:t>
+      </w:r>
+      <w:r>
+        <w:rPr>
+          <w:sz w:val="28"/>
+          <w:szCs w:val="28"/>
+          <w:lang w:val="en-US"/>
+        </w:rPr>
+        <w:t>Intel HD Graphics 4400</w:t>
+      </w:r>
+      <w:r>
+        <w:rPr>
+          <w:sz w:val="28"/>
+          <w:szCs w:val="28"/>
+          <w:lang w:val="en-US"/>
+        </w:rPr>
+        <w:t>,</w:t>
+      </w:r>
+      <w:r>
+        <w:rPr>
+          <w:sz w:val="28"/>
+          <w:szCs w:val="28"/>
+          <w:lang w:val="en-US"/>
+        </w:rPr>
+        <w:t xml:space="preserve"> </w:t>
+      </w:r>
+      <w:r>
+        <w:rPr>
+          <w:sz w:val="28"/>
+          <w:szCs w:val="28"/>
+        </w:rPr>
+        <w:t>или</w:t>
+      </w:r>
+      <w:r>
+        <w:rPr>
+          <w:sz w:val="28"/>
+          <w:szCs w:val="28"/>
+          <w:lang w:val="en-US"/>
+        </w:rPr>
+        <w:t xml:space="preserve"> AMD Radeon R5</w:t>
+      </w:r>
+      <w:r>
+        <w:rPr>
+          <w:sz w:val="28"/>
+          <w:szCs w:val="28"/>
+          <w:lang w:val="en-US"/>
+        </w:rPr>
+        <w:t>-</w:t>
+      </w:r>
+      <w:r>
+        <w:rPr>
+          <w:sz w:val="28"/>
+          <w:szCs w:val="28"/>
+        </w:rPr>
+        <w:t>й</w:t>
+      </w:r>
+      <w:r>
+        <w:rPr>
+          <w:sz w:val="28"/>
+          <w:szCs w:val="28"/>
+          <w:lang w:val="en-US"/>
+        </w:rPr>
+        <w:t xml:space="preserve"> </w:t>
+      </w:r>
+      <w:r>
+        <w:rPr>
+          <w:sz w:val="28"/>
+          <w:szCs w:val="28"/>
+        </w:rPr>
+        <w:t>серии</w:t>
+      </w:r>
+      <w:r>
+        <w:rPr>
+          <w:sz w:val="28"/>
+          <w:szCs w:val="28"/>
+          <w:lang w:val="en-US"/>
+        </w:rPr>
+        <w:t xml:space="preserve"> </w:t>
+      </w:r>
+      <w:r>
+        <w:rPr>
+          <w:sz w:val="28"/>
+          <w:szCs w:val="28"/>
+        </w:rPr>
+        <w:t>с</w:t>
+      </w:r>
+      <w:r>
+        <w:rPr>
+          <w:sz w:val="28"/>
+          <w:szCs w:val="28"/>
+          <w:lang w:val="en-US"/>
+        </w:rPr>
+        <w:t xml:space="preserve"> </w:t>
+      </w:r>
+      <w:r>
+        <w:rPr>
+          <w:sz w:val="28"/>
+          <w:szCs w:val="28"/>
+        </w:rPr>
+        <w:t>поддержкой</w:t>
+      </w:r>
+      <w:r>
+        <w:rPr>
+          <w:sz w:val="28"/>
+          <w:szCs w:val="28"/>
+          <w:lang w:val="en-US"/>
+        </w:rPr>
+        <w:t xml:space="preserve"> </w:t>
+      </w:r>
+      <w:r>
+        <w:rPr>
+          <w:sz w:val="28"/>
+          <w:szCs w:val="28"/>
+          <w:lang w:val="en-US"/>
+        </w:rPr>
+        <w:t>OpenGL 4.4</w:t>
+      </w:r>
+      <w:r>
+        <w:rPr>
+          <w:sz w:val="28"/>
+          <w:szCs w:val="28"/>
+          <w:lang w:val="en-US"/>
+        </w:rPr>
+        <w:t xml:space="preserve">. </w:t>
+      </w:r>
+      <w:r>
+        <w:rPr>
+          <w:sz w:val="28"/>
+          <w:szCs w:val="28"/>
+        </w:rPr>
+        <w:t>Дискретная</w:t>
+      </w:r>
+      <w:r>
+        <w:rPr>
+          <w:sz w:val="28"/>
+          <w:szCs w:val="28"/>
+          <w:lang w:val="en-US"/>
+        </w:rPr>
+        <w:t xml:space="preserve"> </w:t>
+      </w:r>
+      <w:r>
+        <w:rPr>
+          <w:sz w:val="28"/>
+          <w:szCs w:val="28"/>
+          <w:lang w:val="en-US"/>
+        </w:rPr>
+        <w:t>Nvidia GeForce 400</w:t>
+      </w:r>
+      <w:r>
+        <w:rPr>
+          <w:sz w:val="28"/>
+          <w:szCs w:val="28"/>
+          <w:lang w:val="en-US"/>
+        </w:rPr>
+        <w:t>-</w:t>
+      </w:r>
+      <w:r>
+        <w:rPr>
+          <w:sz w:val="28"/>
+          <w:szCs w:val="28"/>
+        </w:rPr>
+        <w:t>й</w:t>
+      </w:r>
+      <w:r>
+        <w:rPr>
+          <w:sz w:val="28"/>
+          <w:szCs w:val="28"/>
+          <w:lang w:val="en-US"/>
+        </w:rPr>
+        <w:t xml:space="preserve"> </w:t>
+      </w:r>
+      <w:r>
+        <w:rPr>
+          <w:sz w:val="28"/>
+          <w:szCs w:val="28"/>
+        </w:rPr>
+        <w:t>серии</w:t>
+      </w:r>
+      <w:r>
+        <w:rPr>
+          <w:sz w:val="28"/>
+          <w:szCs w:val="28"/>
+          <w:lang w:val="en-US"/>
+        </w:rPr>
+        <w:t xml:space="preserve">, </w:t>
+      </w:r>
+      <w:r>
+        <w:rPr>
+          <w:sz w:val="28"/>
+          <w:szCs w:val="28"/>
+        </w:rPr>
+        <w:t>или</w:t>
+      </w:r>
+      <w:r>
+        <w:rPr>
+          <w:sz w:val="28"/>
+          <w:szCs w:val="28"/>
+          <w:lang w:val="en-US"/>
+        </w:rPr>
+        <w:t xml:space="preserve"> AMD Radeon HD 8000</w:t>
+      </w:r>
+      <w:r>
+        <w:rPr>
+          <w:sz w:val="28"/>
+          <w:szCs w:val="28"/>
+          <w:lang w:val="en-US"/>
+        </w:rPr>
+        <w:t>-</w:t>
+      </w:r>
+      <w:r>
+        <w:rPr>
+          <w:sz w:val="28"/>
+          <w:szCs w:val="28"/>
+        </w:rPr>
+        <w:t>й</w:t>
+      </w:r>
+      <w:r>
+        <w:rPr>
+          <w:sz w:val="28"/>
+          <w:szCs w:val="28"/>
+          <w:lang w:val="en-US"/>
+        </w:rPr>
+        <w:t xml:space="preserve"> </w:t>
+      </w:r>
+      <w:r>
+        <w:rPr>
+          <w:sz w:val="28"/>
+          <w:szCs w:val="28"/>
+        </w:rPr>
+        <w:t>серии</w:t>
+      </w:r>
+      <w:r>
+        <w:rPr>
+          <w:sz w:val="28"/>
+          <w:szCs w:val="28"/>
+          <w:lang w:val="en-US"/>
+        </w:rPr>
+        <w:t xml:space="preserve"> </w:t>
+      </w:r>
+      <w:r>
+        <w:rPr>
+          <w:sz w:val="28"/>
+          <w:szCs w:val="28"/>
+        </w:rPr>
+        <w:t>с</w:t>
+      </w:r>
+      <w:r>
+        <w:rPr>
+          <w:sz w:val="28"/>
+          <w:szCs w:val="28"/>
+          <w:lang w:val="en-US"/>
+        </w:rPr>
+        <w:t xml:space="preserve"> </w:t>
+      </w:r>
+      <w:r>
+        <w:rPr>
+          <w:sz w:val="28"/>
+          <w:szCs w:val="28"/>
+        </w:rPr>
+        <w:t>поддержкой</w:t>
+      </w:r>
+      <w:r>
+        <w:rPr>
+          <w:sz w:val="28"/>
+          <w:szCs w:val="28"/>
+          <w:lang w:val="en-US"/>
+        </w:rPr>
+        <w:t xml:space="preserve"> OpenGL 4.4</w:t>
+      </w:r>
+      <w:r>
+        <w:rPr>
+          <w:sz w:val="28"/>
+          <w:szCs w:val="28"/>
+          <w:lang w:val="en-US"/>
+        </w:rPr>
+        <w:t>;</w:t>
+      </w:r>
+    </w:p>
+    <w:p>
+      <w:pPr>
+        <w:spacing w:line="360" w:lineRule="auto"/>
+        <w:ind w:firstLine="709"/>
+        <w:jc w:val="both"/>
+        <w:rPr>
+          <w:sz w:val="28"/>
+          <w:szCs w:val="28"/>
+        </w:rPr>
+      </w:pPr>
+      <w:r>
+        <w:rPr>
+          <w:sz w:val="28"/>
+          <w:szCs w:val="28"/>
+        </w:rPr>
+        <w:t>Свободное место на диске: 24 МБ.</w:t>
+      </w:r>
     </w:p>
     <w:p>
       <w:pPr>

</xml_diff>

<commit_message>
addedd program life cycle
</commit_message>
<xml_diff>
--- a/Course work.docx
+++ b/Course work.docx
@@ -6645,6 +6645,7 @@
           <w:ilvl w:val="1"/>
           <w:numId w:val="23"/>
         </w:numPr>
+        <w:ind w:left="0" w:firstLine="709"/>
       </w:pPr>
       <w:bookmarkStart w:id="17" w:name="_bookmark5"/>
       <w:bookmarkStart w:id="18" w:name="_bookmark6"/>
@@ -6890,6 +6891,7 @@
           <w:ilvl w:val="1"/>
           <w:numId w:val="23"/>
         </w:numPr>
+        <w:ind w:left="0" w:firstLine="709"/>
       </w:pPr>
       <w:r>
         <w:t>Информационная модель</w:t>
@@ -6947,8 +6949,9 @@
         <w:pStyle w:val="2"/>
         <w:numPr>
           <w:ilvl w:val="1"/>
-          <w:numId w:val="23"/>
+          <w:numId w:val="35"/>
         </w:numPr>
+        <w:ind w:left="0" w:firstLine="709"/>
       </w:pPr>
       <w:bookmarkStart w:id="19" w:name="_Toc137132598"/>
       <w:r>
@@ -6960,6 +6963,189 @@
       <w:pPr>
         <w:pStyle w:val="a0"/>
       </w:pPr>
+    </w:p>
+    <w:p>
+      <w:pPr>
+        <w:pStyle w:val="a0"/>
+      </w:pPr>
+    </w:p>
+    <w:p>
+      <w:pPr>
+        <w:pStyle w:val="a0"/>
+      </w:pPr>
+      <w:r>
+        <w:t>Жизненный цикл программы представлен на рисунке 3</w:t>
+      </w:r>
+      <w:r>
+        <w:t>.3.</w:t>
+      </w:r>
+      <w:r>
+        <w:t xml:space="preserve"> </w:t>
+      </w:r>
+      <w:r>
+        <w:t>При запуске программы</w:t>
+      </w:r>
+      <w:r>
+        <w:t xml:space="preserve">, </w:t>
+      </w:r>
+      <w:r>
+        <w:t>пользователю будет выведено меню с возможностью выбрать топологию</w:t>
+      </w:r>
+      <w:r>
+        <w:t xml:space="preserve">, </w:t>
+      </w:r>
+      <w:r>
+        <w:t>либо выйти из программы</w:t>
+      </w:r>
+      <w:r>
+        <w:t xml:space="preserve">. </w:t>
+      </w:r>
+      <w:r>
+        <w:t>После этого ему открывается основное окно</w:t>
+      </w:r>
+      <w:r>
+        <w:t xml:space="preserve"> </w:t>
+      </w:r>
+      <w:r>
+        <w:t>программы</w:t>
+      </w:r>
+      <w:r>
+        <w:t xml:space="preserve">, </w:t>
+      </w:r>
+      <w:r>
+        <w:t>где он может создавать и удалять компьютеры</w:t>
+      </w:r>
+      <w:r>
+        <w:t xml:space="preserve">, </w:t>
+      </w:r>
+      <w:r>
+        <w:t>запускать программу</w:t>
+      </w:r>
+      <w:r>
+        <w:t xml:space="preserve">, </w:t>
+      </w:r>
+      <w:r>
+        <w:t>выйти из программы</w:t>
+      </w:r>
+      <w:r>
+        <w:t xml:space="preserve">, </w:t>
+      </w:r>
+      <w:r>
+        <w:t>либо же вернуться к выбору топологии</w:t>
+      </w:r>
+      <w:r>
+        <w:t xml:space="preserve">. </w:t>
+      </w:r>
+      <w:r>
+        <w:t>После создания компьютеров и запуска системы</w:t>
+      </w:r>
+      <w:r>
+        <w:t xml:space="preserve"> </w:t>
+      </w:r>
+      <w:r>
+        <w:t>пользователь может вручную отправлять запросы</w:t>
+      </w:r>
+      <w:r>
+        <w:t xml:space="preserve">, </w:t>
+      </w:r>
+      <w:r>
+        <w:t>после чего остановить программу</w:t>
+      </w:r>
+      <w:r>
+        <w:t xml:space="preserve"> </w:t>
+      </w:r>
+      <w:r>
+        <w:t>для выхода из нее</w:t>
+      </w:r>
+      <w:r>
+        <w:t xml:space="preserve">, </w:t>
+      </w:r>
+      <w:r>
+        <w:t>либо для изменения параметров</w:t>
+      </w:r>
+      <w:r>
+        <w:t>.</w:t>
+      </w:r>
+    </w:p>
+    <w:p>
+      <w:pPr>
+        <w:pStyle w:val="a0"/>
+        <w:ind w:firstLine="0"/>
+        <w:jc w:val="center"/>
+      </w:pPr>
+      <w:r>
+        <w:rPr>
+          <w:noProof/>
+        </w:rPr>
+        <w:lastRenderedPageBreak/>
+        <w:drawing>
+          <wp:inline distT="0" distB="0" distL="0" distR="0" wp14:anchorId="6E093997" wp14:editId="4214C4C2">
+            <wp:extent cx="3138495" cy="5762625"/>
+            <wp:effectExtent l="0" t="0" r="5080" b="0"/>
+            <wp:docPr id="5055845" name="Рисунок 2"/>
+            <wp:cNvGraphicFramePr>
+              <a:graphicFrameLocks xmlns:a="http://schemas.openxmlformats.org/drawingml/2006/main" noChangeAspect="1"/>
+            </wp:cNvGraphicFramePr>
+            <a:graphic xmlns:a="http://schemas.openxmlformats.org/drawingml/2006/main">
+              <a:graphicData uri="http://schemas.openxmlformats.org/drawingml/2006/picture">
+                <pic:pic xmlns:pic="http://schemas.openxmlformats.org/drawingml/2006/picture">
+                  <pic:nvPicPr>
+                    <pic:cNvPr id="0" name="Picture 2"/>
+                    <pic:cNvPicPr>
+                      <a:picLocks noChangeAspect="1" noChangeArrowheads="1"/>
+                    </pic:cNvPicPr>
+                  </pic:nvPicPr>
+                  <pic:blipFill>
+                    <a:blip r:embed="rId10">
+                      <a:extLst>
+                        <a:ext uri="{28A0092B-C50C-407E-A947-70E740481C1C}">
+                          <a14:useLocalDpi xmlns:a14="http://schemas.microsoft.com/office/drawing/2010/main" val="0"/>
+                        </a:ext>
+                      </a:extLst>
+                    </a:blip>
+                    <a:srcRect/>
+                    <a:stretch>
+                      <a:fillRect/>
+                    </a:stretch>
+                  </pic:blipFill>
+                  <pic:spPr bwMode="auto">
+                    <a:xfrm>
+                      <a:off x="0" y="0"/>
+                      <a:ext cx="3141333" cy="5767836"/>
+                    </a:xfrm>
+                    <a:prstGeom prst="rect">
+                      <a:avLst/>
+                    </a:prstGeom>
+                    <a:noFill/>
+                    <a:ln>
+                      <a:noFill/>
+                    </a:ln>
+                  </pic:spPr>
+                </pic:pic>
+              </a:graphicData>
+            </a:graphic>
+          </wp:inline>
+        </w:drawing>
+      </w:r>
+    </w:p>
+    <w:p>
+      <w:pPr>
+        <w:pStyle w:val="a0"/>
+        <w:ind w:firstLine="0"/>
+        <w:jc w:val="center"/>
+      </w:pPr>
+      <w:r>
+        <w:t>Рисунок 3</w:t>
+      </w:r>
+      <w:r>
+        <w:rPr>
+          <w:lang w:val="en-US"/>
+        </w:rPr>
+        <w:t xml:space="preserve">.3 – </w:t>
+      </w:r>
+      <w:r>
+        <w:t>Жизненный цикл программы</w:t>
+      </w:r>
     </w:p>
     <w:p>
       <w:pPr>
@@ -6971,7 +7157,7 @@
         <w:pStyle w:val="2"/>
         <w:numPr>
           <w:ilvl w:val="1"/>
-          <w:numId w:val="23"/>
+          <w:numId w:val="35"/>
         </w:numPr>
       </w:pPr>
       <w:r>
@@ -6996,7 +7182,7 @@
         <w:t xml:space="preserve">На рисунке </w:t>
       </w:r>
       <w:r>
-        <w:t xml:space="preserve">… </w:t>
+        <w:t xml:space="preserve">3.4 </w:t>
       </w:r>
       <w:r>
         <w:t xml:space="preserve">представлена диаграмма состояний для объекта класса </w:t>
@@ -7052,7 +7238,11 @@
         <w:t xml:space="preserve">, </w:t>
       </w:r>
       <w:r>
-        <w:t>являющимися частью запроса</w:t>
+        <w:t xml:space="preserve">являющимися частью </w:t>
+      </w:r>
+      <w:r>
+        <w:lastRenderedPageBreak/>
+        <w:t>запроса</w:t>
       </w:r>
       <w:r>
         <w:t xml:space="preserve">, </w:t>
@@ -7114,7 +7304,6 @@
         <w:rPr>
           <w:noProof/>
         </w:rPr>
-        <w:lastRenderedPageBreak/>
         <w:drawing>
           <wp:inline distT="0" distB="0" distL="0" distR="0" wp14:anchorId="0F641FE6" wp14:editId="1F8636D9">
             <wp:extent cx="5819775" cy="4724400"/>
@@ -7133,7 +7322,7 @@
                     </pic:cNvPicPr>
                   </pic:nvPicPr>
                   <pic:blipFill>
-                    <a:blip r:embed="rId10">
+                    <a:blip r:embed="rId11">
                       <a:extLst>
                         <a:ext uri="{28A0092B-C50C-407E-A947-70E740481C1C}">
                           <a14:useLocalDpi xmlns:a14="http://schemas.microsoft.com/office/drawing/2010/main" val="0"/>
@@ -7172,10 +7361,13 @@
         <w:jc w:val="center"/>
       </w:pPr>
       <w:r>
-        <w:t xml:space="preserve">Рисунок </w:t>
-      </w:r>
-      <w:r>
-        <w:t xml:space="preserve">… </w:t>
+        <w:t>Рисунок</w:t>
+      </w:r>
+      <w:r>
+        <w:t xml:space="preserve"> 3.4</w:t>
+      </w:r>
+      <w:r>
+        <w:t xml:space="preserve"> </w:t>
       </w:r>
       <w:r>
         <w:t xml:space="preserve">– </w:t>
@@ -10601,7 +10793,7 @@
           <w:szCs w:val="28"/>
         </w:rPr>
         <w:sectPr>
-          <w:headerReference w:type="first" r:id="rId11"/>
+          <w:headerReference w:type="first" r:id="rId12"/>
           <w:pgSz w:w="11910" w:h="16840"/>
           <w:pgMar w:top="1134" w:right="567" w:bottom="1134" w:left="1134" w:header="581" w:footer="0" w:gutter="0"/>
           <w:cols w:space="720"/>
@@ -13051,6 +13243,119 @@
     </w:lvl>
   </w:abstractNum>
   <w:abstractNum w:abstractNumId="21" w15:restartNumberingAfterBreak="0">
+    <w:nsid w:val="4B664DD5"/>
+    <w:multiLevelType w:val="multilevel"/>
+    <w:tmpl w:val="70B66E92"/>
+    <w:lvl w:ilvl="0">
+      <w:start w:val="3"/>
+      <w:numFmt w:val="decimal"/>
+      <w:lvlText w:val="%1"/>
+      <w:lvlJc w:val="left"/>
+      <w:pPr>
+        <w:ind w:left="375" w:hanging="375"/>
+      </w:pPr>
+      <w:rPr>
+        <w:rFonts w:hint="default"/>
+      </w:rPr>
+    </w:lvl>
+    <w:lvl w:ilvl="1">
+      <w:start w:val="4"/>
+      <w:numFmt w:val="decimal"/>
+      <w:lvlText w:val="%1.%2"/>
+      <w:lvlJc w:val="left"/>
+      <w:pPr>
+        <w:ind w:left="1084" w:hanging="375"/>
+      </w:pPr>
+      <w:rPr>
+        <w:rFonts w:hint="default"/>
+      </w:rPr>
+    </w:lvl>
+    <w:lvl w:ilvl="2">
+      <w:start w:val="1"/>
+      <w:numFmt w:val="decimal"/>
+      <w:lvlText w:val="%1.%2.%3"/>
+      <w:lvlJc w:val="left"/>
+      <w:pPr>
+        <w:ind w:left="2138" w:hanging="720"/>
+      </w:pPr>
+      <w:rPr>
+        <w:rFonts w:hint="default"/>
+      </w:rPr>
+    </w:lvl>
+    <w:lvl w:ilvl="3">
+      <w:start w:val="1"/>
+      <w:numFmt w:val="decimal"/>
+      <w:lvlText w:val="%1.%2.%3.%4"/>
+      <w:lvlJc w:val="left"/>
+      <w:pPr>
+        <w:ind w:left="3207" w:hanging="1080"/>
+      </w:pPr>
+      <w:rPr>
+        <w:rFonts w:hint="default"/>
+      </w:rPr>
+    </w:lvl>
+    <w:lvl w:ilvl="4">
+      <w:start w:val="1"/>
+      <w:numFmt w:val="decimal"/>
+      <w:lvlText w:val="%1.%2.%3.%4.%5"/>
+      <w:lvlJc w:val="left"/>
+      <w:pPr>
+        <w:ind w:left="3916" w:hanging="1080"/>
+      </w:pPr>
+      <w:rPr>
+        <w:rFonts w:hint="default"/>
+      </w:rPr>
+    </w:lvl>
+    <w:lvl w:ilvl="5">
+      <w:start w:val="1"/>
+      <w:numFmt w:val="decimal"/>
+      <w:lvlText w:val="%1.%2.%3.%4.%5.%6"/>
+      <w:lvlJc w:val="left"/>
+      <w:pPr>
+        <w:ind w:left="4985" w:hanging="1440"/>
+      </w:pPr>
+      <w:rPr>
+        <w:rFonts w:hint="default"/>
+      </w:rPr>
+    </w:lvl>
+    <w:lvl w:ilvl="6">
+      <w:start w:val="1"/>
+      <w:numFmt w:val="decimal"/>
+      <w:lvlText w:val="%1.%2.%3.%4.%5.%6.%7"/>
+      <w:lvlJc w:val="left"/>
+      <w:pPr>
+        <w:ind w:left="5694" w:hanging="1440"/>
+      </w:pPr>
+      <w:rPr>
+        <w:rFonts w:hint="default"/>
+      </w:rPr>
+    </w:lvl>
+    <w:lvl w:ilvl="7">
+      <w:start w:val="1"/>
+      <w:numFmt w:val="decimal"/>
+      <w:lvlText w:val="%1.%2.%3.%4.%5.%6.%7.%8"/>
+      <w:lvlJc w:val="left"/>
+      <w:pPr>
+        <w:ind w:left="6763" w:hanging="1800"/>
+      </w:pPr>
+      <w:rPr>
+        <w:rFonts w:hint="default"/>
+      </w:rPr>
+    </w:lvl>
+    <w:lvl w:ilvl="8">
+      <w:start w:val="1"/>
+      <w:numFmt w:val="decimal"/>
+      <w:lvlText w:val="%1.%2.%3.%4.%5.%6.%7.%8.%9"/>
+      <w:lvlJc w:val="left"/>
+      <w:pPr>
+        <w:ind w:left="7832" w:hanging="2160"/>
+      </w:pPr>
+      <w:rPr>
+        <w:rFonts w:hint="default"/>
+      </w:rPr>
+    </w:lvl>
+  </w:abstractNum>
+  <w:abstractNum w:abstractNumId="22" w15:restartNumberingAfterBreak="0">
     <w:nsid w:val="50E53069"/>
     <w:multiLevelType w:val="hybridMultilevel"/>
     <w:tmpl w:val="C5B8994A"/>
@@ -13163,7 +13468,7 @@
       </w:rPr>
     </w:lvl>
   </w:abstractNum>
-  <w:abstractNum w:abstractNumId="22" w15:restartNumberingAfterBreak="0">
+  <w:abstractNum w:abstractNumId="23" w15:restartNumberingAfterBreak="0">
     <w:nsid w:val="51AD1F88"/>
     <w:multiLevelType w:val="multilevel"/>
     <w:tmpl w:val="9BA45840"/>
@@ -13285,7 +13590,7 @@
       </w:rPr>
     </w:lvl>
   </w:abstractNum>
-  <w:abstractNum w:abstractNumId="23" w15:restartNumberingAfterBreak="0">
+  <w:abstractNum w:abstractNumId="24" w15:restartNumberingAfterBreak="0">
     <w:nsid w:val="54F27D34"/>
     <w:multiLevelType w:val="hybridMultilevel"/>
     <w:tmpl w:val="FD0C5B94"/>
@@ -13398,7 +13703,7 @@
       </w:rPr>
     </w:lvl>
   </w:abstractNum>
-  <w:abstractNum w:abstractNumId="24" w15:restartNumberingAfterBreak="0">
+  <w:abstractNum w:abstractNumId="25" w15:restartNumberingAfterBreak="0">
     <w:nsid w:val="5ACD43C4"/>
     <w:multiLevelType w:val="hybridMultilevel"/>
     <w:tmpl w:val="E7369376"/>
@@ -13511,7 +13816,7 @@
       </w:rPr>
     </w:lvl>
   </w:abstractNum>
-  <w:abstractNum w:abstractNumId="25" w15:restartNumberingAfterBreak="0">
+  <w:abstractNum w:abstractNumId="26" w15:restartNumberingAfterBreak="0">
     <w:nsid w:val="61C63559"/>
     <w:multiLevelType w:val="hybridMultilevel"/>
     <w:tmpl w:val="AE78D700"/>
@@ -13624,7 +13929,7 @@
       </w:rPr>
     </w:lvl>
   </w:abstractNum>
-  <w:abstractNum w:abstractNumId="26" w15:restartNumberingAfterBreak="0">
+  <w:abstractNum w:abstractNumId="27" w15:restartNumberingAfterBreak="0">
     <w:nsid w:val="63F14D97"/>
     <w:multiLevelType w:val="hybridMultilevel"/>
     <w:tmpl w:val="98602550"/>
@@ -13742,7 +14047,120 @@
       </w:rPr>
     </w:lvl>
   </w:abstractNum>
-  <w:abstractNum w:abstractNumId="27" w15:restartNumberingAfterBreak="0">
+  <w:abstractNum w:abstractNumId="28" w15:restartNumberingAfterBreak="0">
+    <w:nsid w:val="66BC0637"/>
+    <w:multiLevelType w:val="multilevel"/>
+    <w:tmpl w:val="70B66E92"/>
+    <w:lvl w:ilvl="0">
+      <w:start w:val="3"/>
+      <w:numFmt w:val="decimal"/>
+      <w:lvlText w:val="%1"/>
+      <w:lvlJc w:val="left"/>
+      <w:pPr>
+        <w:ind w:left="375" w:hanging="375"/>
+      </w:pPr>
+      <w:rPr>
+        <w:rFonts w:hint="default"/>
+      </w:rPr>
+    </w:lvl>
+    <w:lvl w:ilvl="1">
+      <w:start w:val="4"/>
+      <w:numFmt w:val="decimal"/>
+      <w:lvlText w:val="%1.%2"/>
+      <w:lvlJc w:val="left"/>
+      <w:pPr>
+        <w:ind w:left="1084" w:hanging="375"/>
+      </w:pPr>
+      <w:rPr>
+        <w:rFonts w:hint="default"/>
+      </w:rPr>
+    </w:lvl>
+    <w:lvl w:ilvl="2">
+      <w:start w:val="1"/>
+      <w:numFmt w:val="decimal"/>
+      <w:lvlText w:val="%1.%2.%3"/>
+      <w:lvlJc w:val="left"/>
+      <w:pPr>
+        <w:ind w:left="2138" w:hanging="720"/>
+      </w:pPr>
+      <w:rPr>
+        <w:rFonts w:hint="default"/>
+      </w:rPr>
+    </w:lvl>
+    <w:lvl w:ilvl="3">
+      <w:start w:val="1"/>
+      <w:numFmt w:val="decimal"/>
+      <w:lvlText w:val="%1.%2.%3.%4"/>
+      <w:lvlJc w:val="left"/>
+      <w:pPr>
+        <w:ind w:left="3207" w:hanging="1080"/>
+      </w:pPr>
+      <w:rPr>
+        <w:rFonts w:hint="default"/>
+      </w:rPr>
+    </w:lvl>
+    <w:lvl w:ilvl="4">
+      <w:start w:val="1"/>
+      <w:numFmt w:val="decimal"/>
+      <w:lvlText w:val="%1.%2.%3.%4.%5"/>
+      <w:lvlJc w:val="left"/>
+      <w:pPr>
+        <w:ind w:left="3916" w:hanging="1080"/>
+      </w:pPr>
+      <w:rPr>
+        <w:rFonts w:hint="default"/>
+      </w:rPr>
+    </w:lvl>
+    <w:lvl w:ilvl="5">
+      <w:start w:val="1"/>
+      <w:numFmt w:val="decimal"/>
+      <w:lvlText w:val="%1.%2.%3.%4.%5.%6"/>
+      <w:lvlJc w:val="left"/>
+      <w:pPr>
+        <w:ind w:left="4985" w:hanging="1440"/>
+      </w:pPr>
+      <w:rPr>
+        <w:rFonts w:hint="default"/>
+      </w:rPr>
+    </w:lvl>
+    <w:lvl w:ilvl="6">
+      <w:start w:val="1"/>
+      <w:numFmt w:val="decimal"/>
+      <w:lvlText w:val="%1.%2.%3.%4.%5.%6.%7"/>
+      <w:lvlJc w:val="left"/>
+      <w:pPr>
+        <w:ind w:left="5694" w:hanging="1440"/>
+      </w:pPr>
+      <w:rPr>
+        <w:rFonts w:hint="default"/>
+      </w:rPr>
+    </w:lvl>
+    <w:lvl w:ilvl="7">
+      <w:start w:val="1"/>
+      <w:numFmt w:val="decimal"/>
+      <w:lvlText w:val="%1.%2.%3.%4.%5.%6.%7.%8"/>
+      <w:lvlJc w:val="left"/>
+      <w:pPr>
+        <w:ind w:left="6763" w:hanging="1800"/>
+      </w:pPr>
+      <w:rPr>
+        <w:rFonts w:hint="default"/>
+      </w:rPr>
+    </w:lvl>
+    <w:lvl w:ilvl="8">
+      <w:start w:val="1"/>
+      <w:numFmt w:val="decimal"/>
+      <w:lvlText w:val="%1.%2.%3.%4.%5.%6.%7.%8.%9"/>
+      <w:lvlJc w:val="left"/>
+      <w:pPr>
+        <w:ind w:left="7832" w:hanging="2160"/>
+      </w:pPr>
+      <w:rPr>
+        <w:rFonts w:hint="default"/>
+      </w:rPr>
+    </w:lvl>
+  </w:abstractNum>
+  <w:abstractNum w:abstractNumId="29" w15:restartNumberingAfterBreak="0">
     <w:nsid w:val="6B2250A4"/>
     <w:multiLevelType w:val="hybridMultilevel"/>
     <w:tmpl w:val="A4B65110"/>
@@ -13855,7 +14273,7 @@
       </w:rPr>
     </w:lvl>
   </w:abstractNum>
-  <w:abstractNum w:abstractNumId="28" w15:restartNumberingAfterBreak="0">
+  <w:abstractNum w:abstractNumId="30" w15:restartNumberingAfterBreak="0">
     <w:nsid w:val="71186C75"/>
     <w:multiLevelType w:val="hybridMultilevel"/>
     <w:tmpl w:val="0B56214C"/>
@@ -13972,7 +14390,7 @@
       </w:rPr>
     </w:lvl>
   </w:abstractNum>
-  <w:abstractNum w:abstractNumId="29" w15:restartNumberingAfterBreak="0">
+  <w:abstractNum w:abstractNumId="31" w15:restartNumberingAfterBreak="0">
     <w:nsid w:val="75E816D7"/>
     <w:multiLevelType w:val="multilevel"/>
     <w:tmpl w:val="BEE044F0"/>
@@ -14093,7 +14511,7 @@
       </w:rPr>
     </w:lvl>
   </w:abstractNum>
-  <w:abstractNum w:abstractNumId="30" w15:restartNumberingAfterBreak="0">
+  <w:abstractNum w:abstractNumId="32" w15:restartNumberingAfterBreak="0">
     <w:nsid w:val="76A5591D"/>
     <w:multiLevelType w:val="hybridMultilevel"/>
     <w:tmpl w:val="6576B626"/>
@@ -14182,7 +14600,7 @@
       </w:pPr>
     </w:lvl>
   </w:abstractNum>
-  <w:abstractNum w:abstractNumId="31" w15:restartNumberingAfterBreak="0">
+  <w:abstractNum w:abstractNumId="33" w15:restartNumberingAfterBreak="0">
     <w:nsid w:val="775C5BAC"/>
     <w:multiLevelType w:val="multilevel"/>
     <w:tmpl w:val="509A96AC"/>
@@ -14303,7 +14721,7 @@
       </w:rPr>
     </w:lvl>
   </w:abstractNum>
-  <w:abstractNum w:abstractNumId="32" w15:restartNumberingAfterBreak="0">
+  <w:abstractNum w:abstractNumId="34" w15:restartNumberingAfterBreak="0">
     <w:nsid w:val="781B041E"/>
     <w:multiLevelType w:val="hybridMultilevel"/>
     <w:tmpl w:val="3E0A714A"/>
@@ -14416,7 +14834,7 @@
       </w:rPr>
     </w:lvl>
   </w:abstractNum>
-  <w:abstractNum w:abstractNumId="33" w15:restartNumberingAfterBreak="0">
+  <w:abstractNum w:abstractNumId="35" w15:restartNumberingAfterBreak="0">
     <w:nsid w:val="7DC2472C"/>
     <w:multiLevelType w:val="hybridMultilevel"/>
     <w:tmpl w:val="6690FDF0"/>
@@ -14509,25 +14927,25 @@
     <w:abstractNumId w:val="13"/>
   </w:num>
   <w:num w:numId="2" w16cid:durableId="822937591">
-    <w:abstractNumId w:val="26"/>
+    <w:abstractNumId w:val="27"/>
   </w:num>
   <w:num w:numId="3" w16cid:durableId="2071801012">
     <w:abstractNumId w:val="7"/>
   </w:num>
   <w:num w:numId="4" w16cid:durableId="1623531149">
-    <w:abstractNumId w:val="29"/>
+    <w:abstractNumId w:val="31"/>
   </w:num>
   <w:num w:numId="5" w16cid:durableId="1140878232">
-    <w:abstractNumId w:val="31"/>
+    <w:abstractNumId w:val="33"/>
   </w:num>
   <w:num w:numId="6" w16cid:durableId="2094160777">
     <w:abstractNumId w:val="19"/>
   </w:num>
   <w:num w:numId="7" w16cid:durableId="1749233317">
-    <w:abstractNumId w:val="22"/>
+    <w:abstractNumId w:val="23"/>
   </w:num>
   <w:num w:numId="8" w16cid:durableId="2134321212">
-    <w:abstractNumId w:val="30"/>
+    <w:abstractNumId w:val="32"/>
   </w:num>
   <w:num w:numId="9" w16cid:durableId="2099590493">
     <w:abstractNumId w:val="4"/>
@@ -14545,13 +14963,13 @@
     <w:abstractNumId w:val="12"/>
   </w:num>
   <w:num w:numId="14" w16cid:durableId="1353996728">
-    <w:abstractNumId w:val="33"/>
+    <w:abstractNumId w:val="35"/>
   </w:num>
   <w:num w:numId="15" w16cid:durableId="1659723090">
     <w:abstractNumId w:val="5"/>
   </w:num>
   <w:num w:numId="16" w16cid:durableId="69930089">
-    <w:abstractNumId w:val="25"/>
+    <w:abstractNumId w:val="26"/>
   </w:num>
   <w:num w:numId="17" w16cid:durableId="1397316779">
     <w:abstractNumId w:val="0"/>
@@ -14569,19 +14987,19 @@
     <w:abstractNumId w:val="16"/>
   </w:num>
   <w:num w:numId="22" w16cid:durableId="1517843960">
-    <w:abstractNumId w:val="28"/>
+    <w:abstractNumId w:val="30"/>
   </w:num>
   <w:num w:numId="23" w16cid:durableId="692197037">
     <w:abstractNumId w:val="1"/>
   </w:num>
   <w:num w:numId="24" w16cid:durableId="815146392">
-    <w:abstractNumId w:val="27"/>
+    <w:abstractNumId w:val="29"/>
   </w:num>
   <w:num w:numId="25" w16cid:durableId="1319922334">
     <w:abstractNumId w:val="2"/>
   </w:num>
   <w:num w:numId="26" w16cid:durableId="1732268136">
-    <w:abstractNumId w:val="24"/>
+    <w:abstractNumId w:val="25"/>
   </w:num>
   <w:num w:numId="27" w16cid:durableId="498230833">
     <w:abstractNumId w:val="14"/>
@@ -14593,19 +15011,25 @@
     <w:abstractNumId w:val="6"/>
   </w:num>
   <w:num w:numId="30" w16cid:durableId="1424182997">
-    <w:abstractNumId w:val="32"/>
+    <w:abstractNumId w:val="34"/>
   </w:num>
   <w:num w:numId="31" w16cid:durableId="852911913">
-    <w:abstractNumId w:val="21"/>
+    <w:abstractNumId w:val="22"/>
   </w:num>
   <w:num w:numId="32" w16cid:durableId="1316179212">
     <w:abstractNumId w:val="9"/>
   </w:num>
   <w:num w:numId="33" w16cid:durableId="625114088">
-    <w:abstractNumId w:val="23"/>
+    <w:abstractNumId w:val="24"/>
   </w:num>
   <w:num w:numId="34" w16cid:durableId="1456414262">
     <w:abstractNumId w:val="11"/>
+  </w:num>
+  <w:num w:numId="35" w16cid:durableId="474176336">
+    <w:abstractNumId w:val="21"/>
+  </w:num>
+  <w:num w:numId="36" w16cid:durableId="283776800">
+    <w:abstractNumId w:val="28"/>
   </w:num>
 </w:numbering>
 </file>

</xml_diff>

<commit_message>
added program system quality criteria
</commit_message>
<xml_diff>
--- a/Course work.docx
+++ b/Course work.docx
@@ -439,21 +439,7 @@
               <w:rPr>
                 <w:i/>
               </w:rPr>
-              <w:t xml:space="preserve">                          </w:t>
-            </w:r>
-            <w:proofErr w:type="gramStart"/>
-            <w:r>
-              <w:rPr>
-                <w:i/>
-              </w:rPr>
-              <w:t>( наименование</w:t>
-            </w:r>
-            <w:proofErr w:type="gramEnd"/>
-            <w:r>
-              <w:rPr>
-                <w:i/>
-              </w:rPr>
-              <w:t xml:space="preserve"> кафедры/департамента полностью)</w:t>
+              <w:t xml:space="preserve">                          ( наименование кафедры/департамента полностью)</w:t>
             </w:r>
           </w:p>
           <w:p>
@@ -10453,7 +10439,7 @@
           <w:noProof/>
         </w:rPr>
         <w:drawing>
-          <wp:inline distT="0" distB="0" distL="0" distR="0" wp14:anchorId="519CC2B0" wp14:editId="09BB4DC7">
+          <wp:inline distT="0" distB="0" distL="0" distR="0" wp14:anchorId="519CC2B0" wp14:editId="54D44ADD">
             <wp:extent cx="6486525" cy="2178097"/>
             <wp:effectExtent l="0" t="0" r="0" b="0"/>
             <wp:docPr id="843825661" name="Рисунок 3"/>
@@ -10621,7 +10607,7 @@
           <w:noProof/>
         </w:rPr>
         <w:drawing>
-          <wp:inline distT="0" distB="0" distL="0" distR="0" wp14:anchorId="1FEBBA22" wp14:editId="7CCC3014">
+          <wp:inline distT="0" distB="0" distL="0" distR="0" wp14:anchorId="1FEBBA22" wp14:editId="394CDD58">
             <wp:extent cx="5244860" cy="2870226"/>
             <wp:effectExtent l="0" t="0" r="0" b="6350"/>
             <wp:docPr id="2084043225" name="Рисунок 5"/>
@@ -11581,6 +11567,219 @@
       <w:r>
         <w:t>Окно создания офисного оборудования</w:t>
       </w:r>
+    </w:p>
+    <w:p>
+      <w:pPr>
+        <w:pStyle w:val="2"/>
+      </w:pPr>
+      <w:r>
+        <w:lastRenderedPageBreak/>
+        <w:t>4.</w:t>
+      </w:r>
+      <w:r>
+        <w:t>4</w:t>
+      </w:r>
+      <w:r>
+        <w:t xml:space="preserve"> </w:t>
+      </w:r>
+      <w:r>
+        <w:t>Критерии качества программной системы</w:t>
+      </w:r>
+    </w:p>
+    <w:p>
+      <w:pPr>
+        <w:pStyle w:val="a0"/>
+      </w:pPr>
+    </w:p>
+    <w:p>
+      <w:pPr>
+        <w:pStyle w:val="a0"/>
+      </w:pPr>
+    </w:p>
+    <w:p>
+      <w:pPr>
+        <w:pStyle w:val="a0"/>
+      </w:pPr>
+      <w:r>
+        <w:t>Критерии качества с точки зрения выполнения критериев объектно</w:t>
+      </w:r>
+      <w:r>
+        <w:t>-</w:t>
+      </w:r>
+      <w:r>
+        <w:t xml:space="preserve">ориентированного подхода: </w:t>
+      </w:r>
+    </w:p>
+    <w:p>
+      <w:pPr>
+        <w:pStyle w:val="a0"/>
+        <w:numPr>
+          <w:ilvl w:val="0"/>
+          <w:numId w:val="39"/>
+        </w:numPr>
+        <w:ind w:left="0" w:firstLine="709"/>
+      </w:pPr>
+      <w:r>
+        <w:t>Р</w:t>
+      </w:r>
+      <w:r>
+        <w:t xml:space="preserve">азработанные объекты содержат инкапсулированные данные и </w:t>
+      </w:r>
+      <w:r>
+        <w:t>методы</w:t>
+      </w:r>
+      <w:r>
+        <w:t xml:space="preserve">, сгруппированные вместе, отображающие их сущность; </w:t>
+      </w:r>
+    </w:p>
+    <w:p>
+      <w:pPr>
+        <w:pStyle w:val="a0"/>
+        <w:numPr>
+          <w:ilvl w:val="0"/>
+          <w:numId w:val="39"/>
+        </w:numPr>
+        <w:ind w:left="0" w:firstLine="709"/>
+      </w:pPr>
+      <w:r>
+        <w:t>Программа содержит многоуровневое наследование</w:t>
+      </w:r>
+      <w:r>
+        <w:rPr>
+          <w:lang w:val="en-US"/>
+        </w:rPr>
+        <w:t>;</w:t>
+      </w:r>
+    </w:p>
+    <w:p>
+      <w:pPr>
+        <w:pStyle w:val="a0"/>
+        <w:numPr>
+          <w:ilvl w:val="0"/>
+          <w:numId w:val="39"/>
+        </w:numPr>
+        <w:ind w:left="0" w:firstLine="709"/>
+      </w:pPr>
+      <w:r>
+        <w:t>Написанная программа моделирует взаимодействие полученных объектов между собой</w:t>
+      </w:r>
+      <w:r>
+        <w:t>.</w:t>
+      </w:r>
+    </w:p>
+    <w:p>
+      <w:pPr>
+        <w:pStyle w:val="a0"/>
+      </w:pPr>
+    </w:p>
+    <w:p>
+      <w:pPr>
+        <w:pStyle w:val="a0"/>
+        <w:rPr>
+          <w:lang w:val="en-US"/>
+        </w:rPr>
+      </w:pPr>
+      <w:r>
+        <w:t>С точки зрения надежности</w:t>
+      </w:r>
+      <w:r>
+        <w:rPr>
+          <w:lang w:val="en-US"/>
+        </w:rPr>
+        <w:t>:</w:t>
+      </w:r>
+    </w:p>
+    <w:p>
+      <w:pPr>
+        <w:pStyle w:val="a0"/>
+        <w:numPr>
+          <w:ilvl w:val="0"/>
+          <w:numId w:val="39"/>
+        </w:numPr>
+        <w:ind w:left="0" w:firstLine="709"/>
+      </w:pPr>
+      <w:r>
+        <w:t>Программа была протестирована с помощью модульного тестирования для отлавливания возможных ошибок</w:t>
+      </w:r>
+      <w:r>
+        <w:t>.</w:t>
+      </w:r>
+    </w:p>
+    <w:p>
+      <w:pPr>
+        <w:pStyle w:val="a0"/>
+      </w:pPr>
+    </w:p>
+    <w:p>
+      <w:pPr>
+        <w:pStyle w:val="a0"/>
+        <w:rPr>
+          <w:lang w:val="en-US"/>
+        </w:rPr>
+      </w:pPr>
+      <w:r>
+        <w:t>С точки зрения удобства</w:t>
+      </w:r>
+      <w:r>
+        <w:rPr>
+          <w:lang w:val="en-US"/>
+        </w:rPr>
+        <w:t>:</w:t>
+      </w:r>
+    </w:p>
+    <w:p>
+      <w:pPr>
+        <w:pStyle w:val="a0"/>
+        <w:numPr>
+          <w:ilvl w:val="0"/>
+          <w:numId w:val="39"/>
+        </w:numPr>
+        <w:ind w:left="0" w:firstLine="709"/>
+      </w:pPr>
+      <w:r>
+        <w:t>Программа обладает простым и понятным интерфейсом</w:t>
+      </w:r>
+      <w:r>
+        <w:t>;</w:t>
+      </w:r>
+    </w:p>
+    <w:p>
+      <w:pPr>
+        <w:pStyle w:val="a0"/>
+        <w:numPr>
+          <w:ilvl w:val="0"/>
+          <w:numId w:val="39"/>
+        </w:numPr>
+        <w:ind w:left="0" w:firstLine="709"/>
+      </w:pPr>
+      <w:r>
+        <w:t>Программа не особо требовательная к характеристикам компьютера</w:t>
+      </w:r>
+      <w:r>
+        <w:t>;</w:t>
+      </w:r>
+    </w:p>
+    <w:p>
+      <w:pPr>
+        <w:pStyle w:val="a0"/>
+      </w:pPr>
+    </w:p>
+    <w:p>
+      <w:pPr>
+        <w:pStyle w:val="a0"/>
+      </w:pPr>
+    </w:p>
+    <w:p>
+      <w:pPr>
+        <w:pStyle w:val="a0"/>
+      </w:pPr>
+    </w:p>
+    <w:p>
+      <w:pPr>
+        <w:pStyle w:val="a0"/>
+        <w:ind w:firstLine="0"/>
+        <w:jc w:val="center"/>
+      </w:pPr>
       <w:r>
         <w:rPr>
           <w:szCs w:val="28"/>
@@ -11700,7 +11899,7 @@
           <w:sz w:val="28"/>
           <w:szCs w:val="28"/>
         </w:rPr>
-        <w:t xml:space="preserve"> для обработки данных</w:t>
+        <w:t xml:space="preserve">, </w:t>
       </w:r>
       <w:r>
         <w:rPr>
@@ -11708,52 +11907,7 @@
           <w:sz w:val="28"/>
           <w:szCs w:val="28"/>
         </w:rPr>
-        <w:t>, представленных в виде линейного двунаправленного списка</w:t>
-      </w:r>
-      <w:r>
-        <w:rPr>
-          <w:color w:val="00B050"/>
-          <w:sz w:val="28"/>
-          <w:szCs w:val="28"/>
-        </w:rPr>
-        <w:t>.</w:t>
-      </w:r>
-    </w:p>
-    <w:p>
-      <w:pPr>
-        <w:pStyle w:val="ab"/>
-        <w:spacing w:before="0" w:beforeAutospacing="0" w:after="0" w:afterAutospacing="0" w:line="360" w:lineRule="auto"/>
-        <w:ind w:firstLine="709"/>
-        <w:jc w:val="both"/>
-        <w:rPr>
-          <w:color w:val="00B050"/>
-          <w:sz w:val="28"/>
-          <w:szCs w:val="28"/>
-        </w:rPr>
-      </w:pPr>
-      <w:r>
-        <w:rPr>
-          <w:color w:val="00B050"/>
-          <w:sz w:val="28"/>
-          <w:szCs w:val="28"/>
-        </w:rPr>
-        <w:t>Данная программа была разработана в образовательных целях, но ее использование вполне прим</w:t>
-      </w:r>
-      <w:r>
-        <w:rPr>
-          <w:color w:val="00B050"/>
-          <w:sz w:val="28"/>
-          <w:szCs w:val="28"/>
-        </w:rPr>
-        <w:t>е</w:t>
-      </w:r>
-      <w:r>
-        <w:rPr>
-          <w:color w:val="00B050"/>
-          <w:sz w:val="28"/>
-          <w:szCs w:val="28"/>
-        </w:rPr>
-        <w:t>нимо на практике для решения реальных задач.</w:t>
+        <w:t>симулирующая работу компьютерных сетей</w:t>
       </w:r>
     </w:p>
     <w:p>
@@ -14598,6 +14752,95 @@
     </w:lvl>
   </w:abstractNum>
   <w:abstractNum w:abstractNumId="23" w15:restartNumberingAfterBreak="0">
+    <w:nsid w:val="476957A1"/>
+    <w:multiLevelType w:val="hybridMultilevel"/>
+    <w:tmpl w:val="45A4FBEC"/>
+    <w:lvl w:ilvl="0" w:tplc="04190001">
+      <w:start w:val="1"/>
+      <w:numFmt w:val="bullet"/>
+      <w:lvlText w:val=""/>
+      <w:lvlJc w:val="left"/>
+      <w:pPr>
+        <w:ind w:left="1069" w:hanging="360"/>
+      </w:pPr>
+      <w:rPr>
+        <w:rFonts w:ascii="Symbol" w:hAnsi="Symbol" w:hint="default"/>
+      </w:rPr>
+    </w:lvl>
+    <w:lvl w:ilvl="1" w:tplc="04190019" w:tentative="1">
+      <w:start w:val="1"/>
+      <w:numFmt w:val="lowerLetter"/>
+      <w:lvlText w:val="%2."/>
+      <w:lvlJc w:val="left"/>
+      <w:pPr>
+        <w:ind w:left="1789" w:hanging="360"/>
+      </w:pPr>
+    </w:lvl>
+    <w:lvl w:ilvl="2" w:tplc="0419001B" w:tentative="1">
+      <w:start w:val="1"/>
+      <w:numFmt w:val="lowerRoman"/>
+      <w:lvlText w:val="%3."/>
+      <w:lvlJc w:val="right"/>
+      <w:pPr>
+        <w:ind w:left="2509" w:hanging="180"/>
+      </w:pPr>
+    </w:lvl>
+    <w:lvl w:ilvl="3" w:tplc="0419000F" w:tentative="1">
+      <w:start w:val="1"/>
+      <w:numFmt w:val="decimal"/>
+      <w:lvlText w:val="%4."/>
+      <w:lvlJc w:val="left"/>
+      <w:pPr>
+        <w:ind w:left="3229" w:hanging="360"/>
+      </w:pPr>
+    </w:lvl>
+    <w:lvl w:ilvl="4" w:tplc="04190019" w:tentative="1">
+      <w:start w:val="1"/>
+      <w:numFmt w:val="lowerLetter"/>
+      <w:lvlText w:val="%5."/>
+      <w:lvlJc w:val="left"/>
+      <w:pPr>
+        <w:ind w:left="3949" w:hanging="360"/>
+      </w:pPr>
+    </w:lvl>
+    <w:lvl w:ilvl="5" w:tplc="0419001B" w:tentative="1">
+      <w:start w:val="1"/>
+      <w:numFmt w:val="lowerRoman"/>
+      <w:lvlText w:val="%6."/>
+      <w:lvlJc w:val="right"/>
+      <w:pPr>
+        <w:ind w:left="4669" w:hanging="180"/>
+      </w:pPr>
+    </w:lvl>
+    <w:lvl w:ilvl="6" w:tplc="0419000F" w:tentative="1">
+      <w:start w:val="1"/>
+      <w:numFmt w:val="decimal"/>
+      <w:lvlText w:val="%7."/>
+      <w:lvlJc w:val="left"/>
+      <w:pPr>
+        <w:ind w:left="5389" w:hanging="360"/>
+      </w:pPr>
+    </w:lvl>
+    <w:lvl w:ilvl="7" w:tplc="04190019" w:tentative="1">
+      <w:start w:val="1"/>
+      <w:numFmt w:val="lowerLetter"/>
+      <w:lvlText w:val="%8."/>
+      <w:lvlJc w:val="left"/>
+      <w:pPr>
+        <w:ind w:left="6109" w:hanging="360"/>
+      </w:pPr>
+    </w:lvl>
+    <w:lvl w:ilvl="8" w:tplc="0419001B" w:tentative="1">
+      <w:start w:val="1"/>
+      <w:numFmt w:val="lowerRoman"/>
+      <w:lvlText w:val="%9."/>
+      <w:lvlJc w:val="right"/>
+      <w:pPr>
+        <w:ind w:left="6829" w:hanging="180"/>
+      </w:pPr>
+    </w:lvl>
+  </w:abstractNum>
+  <w:abstractNum w:abstractNumId="24" w15:restartNumberingAfterBreak="0">
     <w:nsid w:val="4B664DD5"/>
     <w:multiLevelType w:val="multilevel"/>
     <w:tmpl w:val="70B66E92"/>
@@ -14710,7 +14953,7 @@
       </w:rPr>
     </w:lvl>
   </w:abstractNum>
-  <w:abstractNum w:abstractNumId="24" w15:restartNumberingAfterBreak="0">
+  <w:abstractNum w:abstractNumId="25" w15:restartNumberingAfterBreak="0">
     <w:nsid w:val="50E53069"/>
     <w:multiLevelType w:val="hybridMultilevel"/>
     <w:tmpl w:val="C5B8994A"/>
@@ -14823,7 +15066,7 @@
       </w:rPr>
     </w:lvl>
   </w:abstractNum>
-  <w:abstractNum w:abstractNumId="25" w15:restartNumberingAfterBreak="0">
+  <w:abstractNum w:abstractNumId="26" w15:restartNumberingAfterBreak="0">
     <w:nsid w:val="51AD1F88"/>
     <w:multiLevelType w:val="multilevel"/>
     <w:tmpl w:val="9BA45840"/>
@@ -14945,7 +15188,7 @@
       </w:rPr>
     </w:lvl>
   </w:abstractNum>
-  <w:abstractNum w:abstractNumId="26" w15:restartNumberingAfterBreak="0">
+  <w:abstractNum w:abstractNumId="27" w15:restartNumberingAfterBreak="0">
     <w:nsid w:val="54F27D34"/>
     <w:multiLevelType w:val="hybridMultilevel"/>
     <w:tmpl w:val="FD0C5B94"/>
@@ -15058,7 +15301,7 @@
       </w:rPr>
     </w:lvl>
   </w:abstractNum>
-  <w:abstractNum w:abstractNumId="27" w15:restartNumberingAfterBreak="0">
+  <w:abstractNum w:abstractNumId="28" w15:restartNumberingAfterBreak="0">
     <w:nsid w:val="5ACD43C4"/>
     <w:multiLevelType w:val="hybridMultilevel"/>
     <w:tmpl w:val="E7369376"/>
@@ -15171,7 +15414,7 @@
       </w:rPr>
     </w:lvl>
   </w:abstractNum>
-  <w:abstractNum w:abstractNumId="28" w15:restartNumberingAfterBreak="0">
+  <w:abstractNum w:abstractNumId="29" w15:restartNumberingAfterBreak="0">
     <w:nsid w:val="61C63559"/>
     <w:multiLevelType w:val="hybridMultilevel"/>
     <w:tmpl w:val="AE78D700"/>
@@ -15284,7 +15527,7 @@
       </w:rPr>
     </w:lvl>
   </w:abstractNum>
-  <w:abstractNum w:abstractNumId="29" w15:restartNumberingAfterBreak="0">
+  <w:abstractNum w:abstractNumId="30" w15:restartNumberingAfterBreak="0">
     <w:nsid w:val="63F14D97"/>
     <w:multiLevelType w:val="hybridMultilevel"/>
     <w:tmpl w:val="98602550"/>
@@ -15402,7 +15645,7 @@
       </w:rPr>
     </w:lvl>
   </w:abstractNum>
-  <w:abstractNum w:abstractNumId="30" w15:restartNumberingAfterBreak="0">
+  <w:abstractNum w:abstractNumId="31" w15:restartNumberingAfterBreak="0">
     <w:nsid w:val="66BC0637"/>
     <w:multiLevelType w:val="multilevel"/>
     <w:tmpl w:val="70B66E92"/>
@@ -15515,7 +15758,7 @@
       </w:rPr>
     </w:lvl>
   </w:abstractNum>
-  <w:abstractNum w:abstractNumId="31" w15:restartNumberingAfterBreak="0">
+  <w:abstractNum w:abstractNumId="32" w15:restartNumberingAfterBreak="0">
     <w:nsid w:val="6B2250A4"/>
     <w:multiLevelType w:val="hybridMultilevel"/>
     <w:tmpl w:val="A4B65110"/>
@@ -15628,7 +15871,7 @@
       </w:rPr>
     </w:lvl>
   </w:abstractNum>
-  <w:abstractNum w:abstractNumId="32" w15:restartNumberingAfterBreak="0">
+  <w:abstractNum w:abstractNumId="33" w15:restartNumberingAfterBreak="0">
     <w:nsid w:val="71186C75"/>
     <w:multiLevelType w:val="hybridMultilevel"/>
     <w:tmpl w:val="0B56214C"/>
@@ -15745,7 +15988,7 @@
       </w:rPr>
     </w:lvl>
   </w:abstractNum>
-  <w:abstractNum w:abstractNumId="33" w15:restartNumberingAfterBreak="0">
+  <w:abstractNum w:abstractNumId="34" w15:restartNumberingAfterBreak="0">
     <w:nsid w:val="75E816D7"/>
     <w:multiLevelType w:val="multilevel"/>
     <w:tmpl w:val="BEE044F0"/>
@@ -15866,7 +16109,7 @@
       </w:rPr>
     </w:lvl>
   </w:abstractNum>
-  <w:abstractNum w:abstractNumId="34" w15:restartNumberingAfterBreak="0">
+  <w:abstractNum w:abstractNumId="35" w15:restartNumberingAfterBreak="0">
     <w:nsid w:val="76A5591D"/>
     <w:multiLevelType w:val="hybridMultilevel"/>
     <w:tmpl w:val="6576B626"/>
@@ -15955,7 +16198,7 @@
       </w:pPr>
     </w:lvl>
   </w:abstractNum>
-  <w:abstractNum w:abstractNumId="35" w15:restartNumberingAfterBreak="0">
+  <w:abstractNum w:abstractNumId="36" w15:restartNumberingAfterBreak="0">
     <w:nsid w:val="775C5BAC"/>
     <w:multiLevelType w:val="multilevel"/>
     <w:tmpl w:val="509A96AC"/>
@@ -16076,7 +16319,7 @@
       </w:rPr>
     </w:lvl>
   </w:abstractNum>
-  <w:abstractNum w:abstractNumId="36" w15:restartNumberingAfterBreak="0">
+  <w:abstractNum w:abstractNumId="37" w15:restartNumberingAfterBreak="0">
     <w:nsid w:val="781B041E"/>
     <w:multiLevelType w:val="hybridMultilevel"/>
     <w:tmpl w:val="3E0A714A"/>
@@ -16189,7 +16432,7 @@
       </w:rPr>
     </w:lvl>
   </w:abstractNum>
-  <w:abstractNum w:abstractNumId="37" w15:restartNumberingAfterBreak="0">
+  <w:abstractNum w:abstractNumId="38" w15:restartNumberingAfterBreak="0">
     <w:nsid w:val="7DC2472C"/>
     <w:multiLevelType w:val="hybridMultilevel"/>
     <w:tmpl w:val="6690FDF0"/>
@@ -16282,25 +16525,25 @@
     <w:abstractNumId w:val="14"/>
   </w:num>
   <w:num w:numId="2" w16cid:durableId="822937591">
-    <w:abstractNumId w:val="29"/>
+    <w:abstractNumId w:val="30"/>
   </w:num>
   <w:num w:numId="3" w16cid:durableId="2071801012">
     <w:abstractNumId w:val="7"/>
   </w:num>
   <w:num w:numId="4" w16cid:durableId="1623531149">
-    <w:abstractNumId w:val="33"/>
+    <w:abstractNumId w:val="34"/>
   </w:num>
   <w:num w:numId="5" w16cid:durableId="1140878232">
-    <w:abstractNumId w:val="35"/>
+    <w:abstractNumId w:val="36"/>
   </w:num>
   <w:num w:numId="6" w16cid:durableId="2094160777">
     <w:abstractNumId w:val="20"/>
   </w:num>
   <w:num w:numId="7" w16cid:durableId="1749233317">
-    <w:abstractNumId w:val="25"/>
+    <w:abstractNumId w:val="26"/>
   </w:num>
   <w:num w:numId="8" w16cid:durableId="2134321212">
-    <w:abstractNumId w:val="34"/>
+    <w:abstractNumId w:val="35"/>
   </w:num>
   <w:num w:numId="9" w16cid:durableId="2099590493">
     <w:abstractNumId w:val="4"/>
@@ -16318,13 +16561,13 @@
     <w:abstractNumId w:val="13"/>
   </w:num>
   <w:num w:numId="14" w16cid:durableId="1353996728">
-    <w:abstractNumId w:val="37"/>
+    <w:abstractNumId w:val="38"/>
   </w:num>
   <w:num w:numId="15" w16cid:durableId="1659723090">
     <w:abstractNumId w:val="5"/>
   </w:num>
   <w:num w:numId="16" w16cid:durableId="69930089">
-    <w:abstractNumId w:val="28"/>
+    <w:abstractNumId w:val="29"/>
   </w:num>
   <w:num w:numId="17" w16cid:durableId="1397316779">
     <w:abstractNumId w:val="0"/>
@@ -16342,19 +16585,19 @@
     <w:abstractNumId w:val="17"/>
   </w:num>
   <w:num w:numId="22" w16cid:durableId="1517843960">
-    <w:abstractNumId w:val="32"/>
+    <w:abstractNumId w:val="33"/>
   </w:num>
   <w:num w:numId="23" w16cid:durableId="692197037">
     <w:abstractNumId w:val="1"/>
   </w:num>
   <w:num w:numId="24" w16cid:durableId="815146392">
-    <w:abstractNumId w:val="31"/>
+    <w:abstractNumId w:val="32"/>
   </w:num>
   <w:num w:numId="25" w16cid:durableId="1319922334">
     <w:abstractNumId w:val="2"/>
   </w:num>
   <w:num w:numId="26" w16cid:durableId="1732268136">
-    <w:abstractNumId w:val="27"/>
+    <w:abstractNumId w:val="28"/>
   </w:num>
   <w:num w:numId="27" w16cid:durableId="498230833">
     <w:abstractNumId w:val="15"/>
@@ -16366,31 +16609,34 @@
     <w:abstractNumId w:val="6"/>
   </w:num>
   <w:num w:numId="30" w16cid:durableId="1424182997">
-    <w:abstractNumId w:val="36"/>
+    <w:abstractNumId w:val="37"/>
   </w:num>
   <w:num w:numId="31" w16cid:durableId="852911913">
-    <w:abstractNumId w:val="24"/>
+    <w:abstractNumId w:val="25"/>
   </w:num>
   <w:num w:numId="32" w16cid:durableId="1316179212">
     <w:abstractNumId w:val="9"/>
   </w:num>
   <w:num w:numId="33" w16cid:durableId="625114088">
-    <w:abstractNumId w:val="26"/>
+    <w:abstractNumId w:val="27"/>
   </w:num>
   <w:num w:numId="34" w16cid:durableId="1456414262">
     <w:abstractNumId w:val="12"/>
   </w:num>
   <w:num w:numId="35" w16cid:durableId="474176336">
-    <w:abstractNumId w:val="23"/>
+    <w:abstractNumId w:val="24"/>
   </w:num>
   <w:num w:numId="36" w16cid:durableId="283776800">
-    <w:abstractNumId w:val="30"/>
+    <w:abstractNumId w:val="31"/>
   </w:num>
   <w:num w:numId="37" w16cid:durableId="362705943">
     <w:abstractNumId w:val="10"/>
   </w:num>
   <w:num w:numId="38" w16cid:durableId="1792819368">
     <w:abstractNumId w:val="21"/>
+  </w:num>
+  <w:num w:numId="39" w16cid:durableId="1660113412">
+    <w:abstractNumId w:val="23"/>
   </w:num>
 </w:numbering>
 </file>

</xml_diff>